<commit_message>
Opdrachten aangepast, slide toegevoegd met link naar GIT repo
</commit_message>
<xml_diff>
--- a/WorkshopAnomalyDetection.docx
+++ b/WorkshopAnomalyDetection.docx
@@ -4,7 +4,7 @@
   <w:body>
     <w:p>
       <w:pPr>
-        <w:pStyle w:val="Title"/>
+        <w:pStyle w:val="Titel"/>
       </w:pPr>
       <w:r>
         <w:t>Workshop</w:t>
@@ -18,7 +18,7 @@
     </w:p>
     <w:p>
       <w:pPr>
-        <w:pStyle w:val="Subtitle"/>
+        <w:pStyle w:val="Ondertitel"/>
       </w:pPr>
       <w:r>
         <w:t>met</w:t>
@@ -86,13 +86,37 @@
         <w:rPr>
           <w:lang w:val="nl-NL"/>
         </w:rPr>
-        <w:t xml:space="preserve">afwijken van de verwachting. Deze afwijkingen willen wij detecteren en </w:t>
-      </w:r>
-      <w:r>
-        <w:rPr>
-          <w:lang w:val="nl-NL"/>
-        </w:rPr>
-        <w:t xml:space="preserve">aangeven dat deze vaker achter elkaar optreden. </w:t>
+        <w:t xml:space="preserve">die </w:t>
+      </w:r>
+      <w:r>
+        <w:rPr>
+          <w:lang w:val="nl-NL"/>
+        </w:rPr>
+        <w:t xml:space="preserve">afwijken van de verwachting. </w:t>
+      </w:r>
+      <w:r>
+        <w:rPr>
+          <w:lang w:val="nl-NL"/>
+        </w:rPr>
+        <w:t xml:space="preserve">Het doel is om deze </w:t>
+      </w:r>
+      <w:r>
+        <w:rPr>
+          <w:lang w:val="nl-NL"/>
+        </w:rPr>
+        <w:t xml:space="preserve">afwijkingen </w:t>
+      </w:r>
+      <w:r>
+        <w:rPr>
+          <w:lang w:val="nl-NL"/>
+        </w:rPr>
+        <w:t>in de tijd te aggregeren om een ‘alarm’/anomaly te genereren om het moment dat een probleem wat langer aanhoudt</w:t>
+      </w:r>
+      <w:r>
+        <w:rPr>
+          <w:lang w:val="nl-NL"/>
+        </w:rPr>
+        <w:t xml:space="preserve">. </w:t>
       </w:r>
     </w:p>
     <w:p>
@@ -186,7 +210,7 @@
     </w:p>
     <w:p>
       <w:pPr>
-        <w:pStyle w:val="Heading1"/>
+        <w:pStyle w:val="Kop1"/>
         <w:rPr>
           <w:lang w:val="nl-NL"/>
         </w:rPr>
@@ -216,12 +240,36 @@
         <w:rPr>
           <w:lang w:val="nl-NL"/>
         </w:rPr>
-        <w:t>Maak de volgende resources aan in je eigen resource group:</w:t>
-      </w:r>
-    </w:p>
-    <w:p>
-      <w:pPr>
-        <w:pStyle w:val="ListParagraph"/>
+        <w:t xml:space="preserve">Maak </w:t>
+      </w:r>
+      <w:r>
+        <w:rPr>
+          <w:lang w:val="nl-NL"/>
+        </w:rPr>
+        <w:t xml:space="preserve">een eigen resource group aan en voeg daarin </w:t>
+      </w:r>
+      <w:r>
+        <w:rPr>
+          <w:lang w:val="nl-NL"/>
+        </w:rPr>
+        <w:t xml:space="preserve">de volgende resources </w:t>
+      </w:r>
+      <w:r>
+        <w:rPr>
+          <w:lang w:val="nl-NL"/>
+        </w:rPr>
+        <w:t>toe</w:t>
+      </w:r>
+      <w:r>
+        <w:rPr>
+          <w:lang w:val="nl-NL"/>
+        </w:rPr>
+        <w:t>:</w:t>
+      </w:r>
+    </w:p>
+    <w:p>
+      <w:pPr>
+        <w:pStyle w:val="Lijstalinea"/>
         <w:numPr>
           <w:ilvl w:val="0"/>
           <w:numId w:val="3"/>
@@ -239,7 +287,7 @@
     </w:p>
     <w:p>
       <w:pPr>
-        <w:pStyle w:val="ListParagraph"/>
+        <w:pStyle w:val="Lijstalinea"/>
         <w:numPr>
           <w:ilvl w:val="0"/>
           <w:numId w:val="3"/>
@@ -420,7 +468,7 @@
     </w:p>
     <w:p>
       <w:pPr>
-        <w:pStyle w:val="Heading2"/>
+        <w:pStyle w:val="Kop2"/>
         <w:rPr>
           <w:lang w:val="nl-NL"/>
         </w:rPr>
@@ -453,7 +501,7 @@
     </w:p>
     <w:p>
       <w:pPr>
-        <w:pStyle w:val="ListParagraph"/>
+        <w:pStyle w:val="Lijstalinea"/>
         <w:numPr>
           <w:ilvl w:val="0"/>
           <w:numId w:val="4"/>
@@ -487,7 +535,7 @@
     </w:p>
     <w:p>
       <w:pPr>
-        <w:pStyle w:val="ListParagraph"/>
+        <w:pStyle w:val="Lijstalinea"/>
         <w:numPr>
           <w:ilvl w:val="0"/>
           <w:numId w:val="3"/>
@@ -505,7 +553,7 @@
     </w:p>
     <w:p>
       <w:pPr>
-        <w:pStyle w:val="ListParagraph"/>
+        <w:pStyle w:val="Lijstalinea"/>
         <w:numPr>
           <w:ilvl w:val="0"/>
           <w:numId w:val="3"/>
@@ -543,27 +591,64 @@
         <w:rPr>
           <w:lang w:val="nl-NL"/>
         </w:rPr>
-        <w:t xml:space="preserve"> iedere 4 seconden van vier verschillende devices telemetry. Dit wordt gebruikt als input stream voor de job.</w:t>
-      </w:r>
-    </w:p>
-    <w:p>
-      <w:pPr>
-        <w:rPr>
-          <w:lang w:val="nl-NL"/>
-        </w:rPr>
-      </w:pPr>
-    </w:p>
-    <w:p>
-      <w:pPr>
-        <w:pStyle w:val="Heading2"/>
-        <w:rPr>
-          <w:lang w:val="nl-NL"/>
-        </w:rPr>
-      </w:pPr>
-      <w:r>
-        <w:rPr>
-          <w:lang w:val="nl-NL"/>
-        </w:rPr>
+        <w:t xml:space="preserve"> iedere 4 seconden van </w:t>
+      </w:r>
+      <w:r>
+        <w:rPr>
+          <w:lang w:val="nl-NL"/>
+        </w:rPr>
+        <w:t xml:space="preserve">4 </w:t>
+      </w:r>
+      <w:r>
+        <w:rPr>
+          <w:lang w:val="nl-NL"/>
+        </w:rPr>
+        <w:t>verschillende devices telemetry</w:t>
+      </w:r>
+      <w:r>
+        <w:rPr>
+          <w:lang w:val="nl-NL"/>
+        </w:rPr>
+        <w:t xml:space="preserve"> (dus effectief krijg je 1 telemetry bericht per seconde binnen)</w:t>
+      </w:r>
+      <w:r>
+        <w:rPr>
+          <w:lang w:val="nl-NL"/>
+        </w:rPr>
+        <w:t>. Dit wordt gebruikt als input stream voor de job</w:t>
+      </w:r>
+      <w:r>
+        <w:rPr>
+          <w:lang w:val="nl-NL"/>
+        </w:rPr>
+        <w:t xml:space="preserve"> waar we de afwijkingen op willen detecteren</w:t>
+      </w:r>
+      <w:r>
+        <w:rPr>
+          <w:lang w:val="nl-NL"/>
+        </w:rPr>
+        <w:t>.</w:t>
+      </w:r>
+    </w:p>
+    <w:p>
+      <w:pPr>
+        <w:rPr>
+          <w:lang w:val="nl-NL"/>
+        </w:rPr>
+      </w:pPr>
+    </w:p>
+    <w:p>
+      <w:pPr>
+        <w:pStyle w:val="Kop2"/>
+        <w:rPr>
+          <w:lang w:val="nl-NL"/>
+        </w:rPr>
+      </w:pPr>
+      <w:r>
+        <w:rPr>
+          <w:lang w:val="nl-NL"/>
+        </w:rPr>
+        <w:lastRenderedPageBreak/>
         <w:t>Input 2:</w:t>
       </w:r>
     </w:p>
@@ -582,7 +667,7 @@
     </w:p>
     <w:p>
       <w:pPr>
-        <w:pStyle w:val="ListParagraph"/>
+        <w:pStyle w:val="Lijstalinea"/>
         <w:numPr>
           <w:ilvl w:val="0"/>
           <w:numId w:val="5"/>
@@ -595,7 +680,6 @@
         <w:rPr>
           <w:lang w:val="nl-NL"/>
         </w:rPr>
-        <w:lastRenderedPageBreak/>
         <w:t xml:space="preserve">Kies voor de </w:t>
       </w:r>
       <w:r>
@@ -623,7 +707,7 @@
     </w:p>
     <w:p>
       <w:pPr>
-        <w:pStyle w:val="ListParagraph"/>
+        <w:pStyle w:val="Lijstalinea"/>
         <w:numPr>
           <w:ilvl w:val="0"/>
           <w:numId w:val="5"/>
@@ -636,7 +720,19 @@
         <w:rPr>
           <w:lang w:val="nl-NL"/>
         </w:rPr>
-        <w:t>Authentiseer</w:t>
+        <w:t>Authenti</w:t>
+      </w:r>
+      <w:r>
+        <w:rPr>
+          <w:lang w:val="nl-NL"/>
+        </w:rPr>
+        <w:t>fic</w:t>
+      </w:r>
+      <w:r>
+        <w:rPr>
+          <w:lang w:val="nl-NL"/>
+        </w:rPr>
+        <w:t>eer</w:t>
       </w:r>
       <w:r>
         <w:rPr>
@@ -647,7 +743,7 @@
     </w:p>
     <w:p>
       <w:pPr>
-        <w:pStyle w:val="ListParagraph"/>
+        <w:pStyle w:val="Lijstalinea"/>
         <w:numPr>
           <w:ilvl w:val="1"/>
           <w:numId w:val="5"/>
@@ -665,7 +761,7 @@
     </w:p>
     <w:p>
       <w:pPr>
-        <w:pStyle w:val="ListParagraph"/>
+        <w:pStyle w:val="Lijstalinea"/>
         <w:numPr>
           <w:ilvl w:val="1"/>
           <w:numId w:val="5"/>
@@ -683,7 +779,7 @@
     </w:p>
     <w:p>
       <w:pPr>
-        <w:pStyle w:val="ListParagraph"/>
+        <w:pStyle w:val="Lijstalinea"/>
         <w:numPr>
           <w:ilvl w:val="0"/>
           <w:numId w:val="5"/>
@@ -859,7 +955,7 @@
     </w:p>
     <w:p>
       <w:pPr>
-        <w:pStyle w:val="Heading2"/>
+        <w:pStyle w:val="Kop2"/>
         <w:rPr>
           <w:lang w:val="nl-NL"/>
         </w:rPr>
@@ -886,7 +982,7 @@
     </w:p>
     <w:p>
       <w:pPr>
-        <w:pStyle w:val="ListParagraph"/>
+        <w:pStyle w:val="Lijstalinea"/>
         <w:numPr>
           <w:ilvl w:val="0"/>
           <w:numId w:val="5"/>
@@ -904,7 +1000,7 @@
     </w:p>
     <w:p>
       <w:pPr>
-        <w:pStyle w:val="ListParagraph"/>
+        <w:pStyle w:val="Lijstalinea"/>
         <w:numPr>
           <w:ilvl w:val="0"/>
           <w:numId w:val="5"/>
@@ -940,7 +1036,7 @@
     </w:p>
     <w:p>
       <w:pPr>
-        <w:pStyle w:val="ListParagraph"/>
+        <w:pStyle w:val="Lijstalinea"/>
         <w:numPr>
           <w:ilvl w:val="0"/>
           <w:numId w:val="5"/>
@@ -958,15 +1054,15 @@
     </w:p>
     <w:p>
       <w:pPr>
-        <w:pStyle w:val="Heading2"/>
-        <w:rPr>
-          <w:lang w:val="nl-NL"/>
-        </w:rPr>
-      </w:pPr>
-    </w:p>
-    <w:p>
-      <w:pPr>
-        <w:pStyle w:val="Heading2"/>
+        <w:pStyle w:val="Kop2"/>
+        <w:rPr>
+          <w:lang w:val="nl-NL"/>
+        </w:rPr>
+      </w:pPr>
+    </w:p>
+    <w:p>
+      <w:pPr>
+        <w:pStyle w:val="Kop2"/>
         <w:rPr>
           <w:lang w:val="nl-NL"/>
         </w:rPr>
@@ -993,7 +1089,7 @@
     </w:p>
     <w:p>
       <w:pPr>
-        <w:pStyle w:val="ListParagraph"/>
+        <w:pStyle w:val="Lijstalinea"/>
         <w:numPr>
           <w:ilvl w:val="0"/>
           <w:numId w:val="5"/>
@@ -1011,7 +1107,7 @@
     </w:p>
     <w:p>
       <w:pPr>
-        <w:pStyle w:val="ListParagraph"/>
+        <w:pStyle w:val="Lijstalinea"/>
         <w:numPr>
           <w:ilvl w:val="0"/>
           <w:numId w:val="5"/>
@@ -1041,7 +1137,7 @@
     </w:p>
     <w:p>
       <w:pPr>
-        <w:pStyle w:val="ListParagraph"/>
+        <w:pStyle w:val="Lijstalinea"/>
         <w:numPr>
           <w:ilvl w:val="0"/>
           <w:numId w:val="5"/>
@@ -1066,20 +1162,7 @@
     </w:p>
     <w:p>
       <w:pPr>
-        <w:rPr>
-          <w:lang w:val="nl-NL"/>
-        </w:rPr>
-      </w:pPr>
-      <w:r>
-        <w:rPr>
-          <w:lang w:val="nl-NL"/>
-        </w:rPr>
-        <w:br w:type="page"/>
-      </w:r>
-    </w:p>
-    <w:p>
-      <w:pPr>
-        <w:pStyle w:val="Heading1"/>
+        <w:pStyle w:val="Kop1"/>
         <w:rPr>
           <w:lang w:val="nl-NL"/>
         </w:rPr>
@@ -1114,15 +1197,15 @@
     </w:p>
     <w:p>
       <w:pPr>
-        <w:pStyle w:val="ListParagraph"/>
-        <w:rPr>
-          <w:lang w:val="nl-NL"/>
-        </w:rPr>
-      </w:pPr>
-    </w:p>
-    <w:p>
-      <w:pPr>
-        <w:pStyle w:val="ListParagraph"/>
+        <w:pStyle w:val="Lijstalinea"/>
+        <w:rPr>
+          <w:lang w:val="nl-NL"/>
+        </w:rPr>
+      </w:pPr>
+    </w:p>
+    <w:p>
+      <w:pPr>
+        <w:pStyle w:val="Lijstalinea"/>
         <w:rPr>
           <w:lang w:val="nl-NL"/>
         </w:rPr>
@@ -1136,7 +1219,7 @@
     </w:p>
     <w:p>
       <w:pPr>
-        <w:pStyle w:val="ListParagraph"/>
+        <w:pStyle w:val="Lijstalinea"/>
         <w:numPr>
           <w:ilvl w:val="0"/>
           <w:numId w:val="7"/>
@@ -1174,7 +1257,7 @@
     </w:p>
     <w:p>
       <w:pPr>
-        <w:pStyle w:val="ListParagraph"/>
+        <w:pStyle w:val="Lijstalinea"/>
         <w:numPr>
           <w:ilvl w:val="0"/>
           <w:numId w:val="7"/>
@@ -1217,45 +1300,99 @@
         <w:rPr>
           <w:lang w:val="nl-NL"/>
         </w:rPr>
-        <w:t xml:space="preserve"> geactiveerd worden. </w:t>
-      </w:r>
-      <w:r>
-        <w:rPr>
-          <w:lang w:val="nl-NL"/>
-        </w:rPr>
-        <w:t xml:space="preserve">Deze haalt sample data op, </w:t>
-      </w:r>
-      <w:r>
-        <w:rPr>
-          <w:lang w:val="nl-NL"/>
-        </w:rPr>
-        <w:t>waarop vervolgens de query wordt gedraaid.</w:t>
-      </w:r>
-      <w:r>
-        <w:rPr>
-          <w:lang w:val="nl-NL"/>
-        </w:rPr>
-        <w:t xml:space="preserve"> Door op de output bindings te klikken, zie je het query resultaat per output.</w:t>
-      </w:r>
-    </w:p>
-    <w:p>
-      <w:pPr>
-        <w:rPr>
-          <w:lang w:val="nl-NL"/>
-        </w:rPr>
-      </w:pPr>
-    </w:p>
-    <w:p>
-      <w:pPr>
-        <w:pStyle w:val="Heading2"/>
-        <w:rPr>
-          <w:lang w:val="nl-NL"/>
-        </w:rPr>
-      </w:pPr>
-      <w:r>
-        <w:rPr>
-          <w:lang w:val="nl-NL"/>
-        </w:rPr>
+        <w:t xml:space="preserve"> geactiveerd worden</w:t>
+      </w:r>
+      <w:r>
+        <w:rPr>
+          <w:lang w:val="nl-NL"/>
+        </w:rPr>
+        <w:t xml:space="preserve"> wat je kunt doen door op de verschillende bindings te klikken en een moment wacht om het systeem op de achtergrond de data te sample data te laten bepalen (je weet dat dit klaar is zodra er een document icoontje verschijnt achter de input binding). Zodra je dit voor alle inputs gedaan hebt kun met deze data d</w:t>
+      </w:r>
+      <w:r>
+        <w:rPr>
+          <w:lang w:val="nl-NL"/>
+        </w:rPr>
+        <w:t>e query draai</w:t>
+      </w:r>
+      <w:r>
+        <w:rPr>
+          <w:lang w:val="nl-NL"/>
+        </w:rPr>
+        <w:t>en door op de ‘Test query’ knop te drukken</w:t>
+      </w:r>
+      <w:r>
+        <w:rPr>
+          <w:lang w:val="nl-NL"/>
+        </w:rPr>
+        <w:t>.</w:t>
+      </w:r>
+      <w:r>
+        <w:rPr>
+          <w:lang w:val="nl-NL"/>
+        </w:rPr>
+        <w:t xml:space="preserve"> Door </w:t>
+      </w:r>
+      <w:r>
+        <w:rPr>
+          <w:lang w:val="nl-NL"/>
+        </w:rPr>
+        <w:t xml:space="preserve">na het uitvoeren van de query </w:t>
+      </w:r>
+      <w:r>
+        <w:rPr>
+          <w:lang w:val="nl-NL"/>
+        </w:rPr>
+        <w:t>op de output bindings te klikken</w:t>
+      </w:r>
+      <w:r>
+        <w:rPr>
+          <w:lang w:val="nl-NL"/>
+        </w:rPr>
+        <w:t xml:space="preserve"> kun je het resultaat per output binding inzien</w:t>
+      </w:r>
+      <w:r>
+        <w:rPr>
+          <w:lang w:val="nl-NL"/>
+        </w:rPr>
+        <w:t>.</w:t>
+      </w:r>
+    </w:p>
+    <w:p>
+      <w:pPr>
+        <w:rPr>
+          <w:lang w:val="nl-NL"/>
+        </w:rPr>
+      </w:pPr>
+    </w:p>
+    <w:p>
+      <w:pPr>
+        <w:rPr>
+          <w:rFonts w:asciiTheme="majorHAnsi" w:eastAsiaTheme="majorEastAsia" w:hAnsiTheme="majorHAnsi" w:cstheme="majorBidi"/>
+          <w:color w:val="2F5496" w:themeColor="accent1" w:themeShade="BF"/>
+          <w:sz w:val="26"/>
+          <w:szCs w:val="26"/>
+          <w:lang w:val="nl-NL"/>
+        </w:rPr>
+      </w:pPr>
+      <w:r>
+        <w:rPr>
+          <w:lang w:val="nl-NL"/>
+        </w:rPr>
+        <w:br w:type="page"/>
+      </w:r>
+    </w:p>
+    <w:p>
+      <w:pPr>
+        <w:pStyle w:val="Kop2"/>
+        <w:rPr>
+          <w:lang w:val="nl-NL"/>
+        </w:rPr>
+      </w:pPr>
+      <w:r>
+        <w:rPr>
+          <w:lang w:val="nl-NL"/>
+        </w:rPr>
+        <w:lastRenderedPageBreak/>
         <w:t>STAP 1:</w:t>
       </w:r>
     </w:p>
@@ -1294,7 +1431,102 @@
         <w:rPr>
           <w:lang w:val="nl-NL"/>
         </w:rPr>
-        <w:t xml:space="preserve"> goed werken. </w:t>
+        <w:t xml:space="preserve"> goed werken.</w:t>
+      </w:r>
+      <w:r>
+        <w:rPr>
+          <w:lang w:val="nl-NL"/>
+        </w:rPr>
+        <w:t xml:space="preserve"> Doe dit door een query te schrijven die alle input direct naar een output weg te schrijven (kies 1 van de 2 blob storage outputs). Het testen</w:t>
+      </w:r>
+      <w:r>
+        <w:rPr>
+          <w:lang w:val="nl-NL"/>
+        </w:rPr>
+        <w:t xml:space="preserve"> kan door gebruik te maken van de test query. </w:t>
+      </w:r>
+    </w:p>
+    <w:p>
+      <w:pPr>
+        <w:rPr>
+          <w:lang w:val="nl-NL"/>
+        </w:rPr>
+      </w:pPr>
+    </w:p>
+    <w:p>
+      <w:pPr>
+        <w:pStyle w:val="Kop2"/>
+        <w:rPr>
+          <w:lang w:val="nl-NL"/>
+        </w:rPr>
+      </w:pPr>
+      <w:r>
+        <w:rPr>
+          <w:lang w:val="nl-NL"/>
+        </w:rPr>
+        <w:t>STAP 2:</w:t>
+      </w:r>
+    </w:p>
+    <w:p>
+      <w:pPr>
+        <w:rPr>
+          <w:lang w:val="nl-NL"/>
+        </w:rPr>
+      </w:pPr>
+      <w:r>
+        <w:rPr>
+          <w:lang w:val="nl-NL"/>
+        </w:rPr>
+        <w:t>Verr</w:t>
+      </w:r>
+      <w:r>
+        <w:rPr>
+          <w:lang w:val="nl-NL"/>
+        </w:rPr>
+        <w:t>ij</w:t>
+      </w:r>
+      <w:r>
+        <w:rPr>
+          <w:lang w:val="nl-NL"/>
+        </w:rPr>
+        <w:t xml:space="preserve">k de query met de </w:t>
+      </w:r>
+      <w:r>
+        <w:rPr>
+          <w:lang w:val="nl-NL"/>
+        </w:rPr>
+        <w:t>locatie</w:t>
+      </w:r>
+      <w:r>
+        <w:rPr>
+          <w:lang w:val="nl-NL"/>
+        </w:rPr>
+        <w:t xml:space="preserve"> data uit de metadata DB</w:t>
+      </w:r>
+      <w:r>
+        <w:rPr>
+          <w:lang w:val="nl-NL"/>
+        </w:rPr>
+        <w:t>.</w:t>
+      </w:r>
+    </w:p>
+    <w:p>
+      <w:pPr>
+        <w:rPr>
+          <w:lang w:val="nl-NL"/>
+        </w:rPr>
+      </w:pPr>
+      <w:r>
+        <w:rPr>
+          <w:lang w:val="nl-NL"/>
+        </w:rPr>
+        <w:t>Routeer de device</w:t>
+      </w:r>
+      <w:r>
+        <w:rPr>
+          <w:lang w:val="nl-NL"/>
+        </w:rPr>
+        <w:t xml:space="preserve"> telemetry</w:t>
       </w:r>
       <w:r>
         <w:rPr>
@@ -1306,53 +1538,91 @@
         <w:rPr>
           <w:lang w:val="nl-NL"/>
         </w:rPr>
-        <w:t xml:space="preserve">Dit kan door gebruik te maken van de test query. </w:t>
-      </w:r>
-    </w:p>
-    <w:p>
-      <w:pPr>
-        <w:rPr>
-          <w:lang w:val="nl-NL"/>
-        </w:rPr>
-      </w:pPr>
-    </w:p>
-    <w:p>
-      <w:pPr>
-        <w:pStyle w:val="Heading2"/>
-        <w:rPr>
-          <w:lang w:val="nl-NL"/>
-        </w:rPr>
-      </w:pPr>
-      <w:r>
-        <w:rPr>
-          <w:lang w:val="nl-NL"/>
-        </w:rPr>
-        <w:t>STAP 2:</w:t>
-      </w:r>
-    </w:p>
-    <w:p>
-      <w:pPr>
-        <w:rPr>
-          <w:lang w:val="nl-NL"/>
-        </w:rPr>
-      </w:pPr>
-      <w:r>
-        <w:rPr>
-          <w:lang w:val="nl-NL"/>
-        </w:rPr>
-        <w:t xml:space="preserve">Verreik de query met de </w:t>
-      </w:r>
-      <w:r>
-        <w:rPr>
-          <w:lang w:val="nl-NL"/>
-        </w:rPr>
-        <w:t>locatie</w:t>
-      </w:r>
-      <w:r>
-        <w:rPr>
-          <w:lang w:val="nl-NL"/>
-        </w:rPr>
-        <w:t xml:space="preserve"> data uit de metadata DB</w:t>
+        <w:t xml:space="preserve">op basis van de device locatie (beschikbaar in de metadata) </w:t>
+      </w:r>
+      <w:r>
+        <w:rPr>
+          <w:lang w:val="nl-NL"/>
+        </w:rPr>
+        <w:t>naar</w:t>
+      </w:r>
+      <w:r>
+        <w:rPr>
+          <w:lang w:val="nl-NL"/>
+        </w:rPr>
+        <w:t xml:space="preserve"> de correcte output blob</w:t>
+      </w:r>
+      <w:r>
+        <w:rPr>
+          <w:lang w:val="nl-NL"/>
+        </w:rPr>
+        <w:t xml:space="preserve"> </w:t>
+      </w:r>
+      <w:r>
+        <w:rPr>
+          <w:lang w:val="nl-NL"/>
+        </w:rPr>
+        <w:t>container</w:t>
+      </w:r>
+      <w:r>
+        <w:rPr>
+          <w:lang w:val="nl-NL"/>
+        </w:rPr>
+        <w:t xml:space="preserve">s in </w:t>
+      </w:r>
+      <w:r>
+        <w:rPr>
+          <w:lang w:val="nl-NL"/>
+        </w:rPr>
+        <w:t>het storage account</w:t>
+      </w:r>
+      <w:r>
+        <w:rPr>
+          <w:lang w:val="nl-NL"/>
+        </w:rPr>
+        <w:t xml:space="preserve">. </w:t>
+      </w:r>
+      <w:r>
+        <w:rPr>
+          <w:lang w:val="nl-NL"/>
+        </w:rPr>
+        <w:t>Dus: d</w:t>
+      </w:r>
+      <w:r>
+        <w:rPr>
+          <w:lang w:val="nl-NL"/>
+        </w:rPr>
+        <w:t xml:space="preserve">evices </w:t>
+      </w:r>
+      <w:r>
+        <w:rPr>
+          <w:lang w:val="nl-NL"/>
+        </w:rPr>
+        <w:t>uit</w:t>
+      </w:r>
+      <w:r>
+        <w:rPr>
+          <w:lang w:val="nl-NL"/>
+        </w:rPr>
+        <w:t xml:space="preserve"> Utrecht naar de ‘Utrecht’ container en devices </w:t>
+      </w:r>
+      <w:r>
+        <w:rPr>
+          <w:lang w:val="nl-NL"/>
+        </w:rPr>
+        <w:t>uit</w:t>
+      </w:r>
+      <w:r>
+        <w:rPr>
+          <w:lang w:val="nl-NL"/>
+        </w:rPr>
+        <w:t xml:space="preserve"> Amsterdam </w:t>
+      </w:r>
+      <w:r>
+        <w:rPr>
+          <w:lang w:val="nl-NL"/>
+        </w:rPr>
+        <w:t>naar de ‘Amsterdam’ container</w:t>
       </w:r>
       <w:r>
         <w:rPr>
@@ -1371,49 +1641,19 @@
         <w:rPr>
           <w:lang w:val="nl-NL"/>
         </w:rPr>
-        <w:t xml:space="preserve">Routeer de juiste devices naar twee </w:t>
-      </w:r>
-      <w:r>
-        <w:rPr>
-          <w:lang w:val="nl-NL"/>
-        </w:rPr>
-        <w:t xml:space="preserve">verschillende </w:t>
-      </w:r>
-      <w:r>
-        <w:rPr>
-          <w:lang w:val="nl-NL"/>
-        </w:rPr>
-        <w:t>containers op het storage account</w:t>
-      </w:r>
-      <w:r>
-        <w:rPr>
-          <w:lang w:val="nl-NL"/>
-        </w:rPr>
-        <w:t xml:space="preserve">. Devices in Utrecht naar de ‘Utrecht’ container, en devices in Amsterdam </w:t>
-      </w:r>
-      <w:r>
-        <w:rPr>
-          <w:lang w:val="nl-NL"/>
-        </w:rPr>
-        <w:t>naar de ‘Amsterdam’ container</w:t>
-      </w:r>
-      <w:r>
-        <w:rPr>
-          <w:lang w:val="nl-NL"/>
-        </w:rPr>
-        <w:t>.</w:t>
-      </w:r>
-    </w:p>
-    <w:p>
-      <w:pPr>
-        <w:rPr>
-          <w:lang w:val="nl-NL"/>
-        </w:rPr>
-      </w:pPr>
-    </w:p>
-    <w:p>
-      <w:pPr>
-        <w:pStyle w:val="Heading2"/>
+        <w:t>TIP: gebruik eerst een query in de ‘WITH’ clause om de locatie gegevens erbij te verrijken, om vervolgens in 2 output queries de data weg te schrijven naar de 2 blob containers.</w:t>
+      </w:r>
+    </w:p>
+    <w:p>
+      <w:pPr>
+        <w:rPr>
+          <w:lang w:val="nl-NL"/>
+        </w:rPr>
+      </w:pPr>
+    </w:p>
+    <w:p>
+      <w:pPr>
+        <w:pStyle w:val="Kop2"/>
         <w:rPr>
           <w:lang w:val="nl-NL"/>
         </w:rPr>
@@ -1447,80 +1687,78 @@
         <w:rPr>
           <w:lang w:val="nl-NL"/>
         </w:rPr>
-        <w:t xml:space="preserve"> alleen de data </w:t>
-      </w:r>
-      <w:r>
-        <w:rPr>
-          <w:lang w:val="nl-NL"/>
-        </w:rPr>
-        <w:t xml:space="preserve">dat een temperatuur heeft </w:t>
-      </w:r>
-      <w:r>
-        <w:rPr>
-          <w:lang w:val="nl-NL"/>
-        </w:rPr>
-        <w:t xml:space="preserve">onder de -20 en boven de </w:t>
-      </w:r>
-      <w:r>
-        <w:rPr>
-          <w:lang w:val="nl-NL"/>
-        </w:rPr>
-        <w:t>50.</w:t>
-      </w:r>
-    </w:p>
-    <w:p>
-      <w:pPr>
-        <w:rPr>
-          <w:lang w:val="nl-NL"/>
-        </w:rPr>
-      </w:pPr>
-      <w:r>
-        <w:rPr>
-          <w:lang w:val="nl-NL"/>
-        </w:rPr>
-        <w:t xml:space="preserve">TIP: </w:t>
-      </w:r>
-      <w:r>
-        <w:rPr>
-          <w:lang w:val="nl-NL"/>
-        </w:rPr>
-        <w:t xml:space="preserve">Maak gebruik van een WITH clause om de </w:t>
-      </w:r>
-      <w:r>
-        <w:rPr>
-          <w:lang w:val="nl-NL"/>
-        </w:rPr>
-        <w:t xml:space="preserve">dataset te kunnen </w:t>
-      </w:r>
-      <w:r>
-        <w:rPr>
-          <w:lang w:val="nl-NL"/>
-        </w:rPr>
-        <w:t xml:space="preserve">refereren in de output </w:t>
-      </w:r>
-      <w:r>
-        <w:rPr>
-          <w:lang w:val="nl-NL"/>
-        </w:rPr>
-        <w:t>query’s</w:t>
-      </w:r>
-      <w:r>
-        <w:rPr>
-          <w:lang w:val="nl-NL"/>
-        </w:rPr>
-        <w:t>.</w:t>
-      </w:r>
-    </w:p>
-    <w:p>
-      <w:pPr>
-        <w:rPr>
-          <w:lang w:val="nl-NL"/>
-        </w:rPr>
-      </w:pPr>
-    </w:p>
-    <w:p>
-      <w:pPr>
-        <w:pStyle w:val="Heading2"/>
+        <w:t xml:space="preserve"> alleen de </w:t>
+      </w:r>
+      <w:r>
+        <w:rPr>
+          <w:lang w:val="nl-NL"/>
+        </w:rPr>
+        <w:t>telemetry met</w:t>
+      </w:r>
+      <w:r>
+        <w:rPr>
+          <w:lang w:val="nl-NL"/>
+        </w:rPr>
+        <w:t xml:space="preserve"> een temperatu</w:t>
+      </w:r>
+      <w:r>
+        <w:rPr>
+          <w:lang w:val="nl-NL"/>
+        </w:rPr>
+        <w:t>re waarde van onder de</w:t>
+      </w:r>
+      <w:r>
+        <w:rPr>
+          <w:lang w:val="nl-NL"/>
+        </w:rPr>
+        <w:t xml:space="preserve"> -</w:t>
+      </w:r>
+      <w:r>
+        <w:rPr>
+          <w:lang w:val="nl-NL"/>
+        </w:rPr>
+        <w:t>4</w:t>
+      </w:r>
+      <w:r>
+        <w:rPr>
+          <w:lang w:val="nl-NL"/>
+        </w:rPr>
+        <w:t xml:space="preserve">0 </w:t>
+      </w:r>
+      <w:r>
+        <w:rPr>
+          <w:lang w:val="nl-NL"/>
+        </w:rPr>
+        <w:t>of</w:t>
+      </w:r>
+      <w:r>
+        <w:rPr>
+          <w:lang w:val="nl-NL"/>
+        </w:rPr>
+        <w:t xml:space="preserve"> boven de </w:t>
+      </w:r>
+      <w:r>
+        <w:rPr>
+          <w:lang w:val="nl-NL"/>
+        </w:rPr>
+        <w:t>6</w:t>
+      </w:r>
+      <w:r>
+        <w:rPr>
+          <w:lang w:val="nl-NL"/>
+        </w:rPr>
+        <w:t>0</w:t>
+      </w:r>
+      <w:r>
+        <w:rPr>
+          <w:lang w:val="nl-NL"/>
+        </w:rPr>
+        <w:t>; deze temperaturen duiden op kapotte temperatuursensoren in het Nederlandse weer.</w:t>
+      </w:r>
+    </w:p>
+    <w:p>
+      <w:pPr>
+        <w:pStyle w:val="Kop2"/>
         <w:rPr>
           <w:lang w:val="nl-NL"/>
         </w:rPr>
@@ -1554,7 +1792,7 @@
         <w:rPr>
           <w:lang w:val="nl-NL"/>
         </w:rPr>
-        <w:t>twee</w:t>
+        <w:t>3</w:t>
       </w:r>
       <w:r>
         <w:rPr>
@@ -1690,7 +1928,7 @@
     </w:p>
     <w:p>
       <w:pPr>
-        <w:pStyle w:val="Heading2"/>
+        <w:pStyle w:val="Kop2"/>
         <w:rPr>
           <w:lang w:val="nl-NL"/>
         </w:rPr>
@@ -1718,7 +1956,43 @@
         <w:rPr>
           <w:lang w:val="nl-NL"/>
         </w:rPr>
-        <w:t xml:space="preserve"> uitschieters in temperatuur, willen wij ook controleren of de power waarde wordt meegegeven.</w:t>
+        <w:t xml:space="preserve"> uitschieters in temperatur</w:t>
+      </w:r>
+      <w:r>
+        <w:rPr>
+          <w:lang w:val="nl-NL"/>
+        </w:rPr>
+        <w:t>e</w:t>
+      </w:r>
+      <w:r>
+        <w:rPr>
+          <w:lang w:val="nl-NL"/>
+        </w:rPr>
+        <w:t xml:space="preserve"> willen w</w:t>
+      </w:r>
+      <w:r>
+        <w:rPr>
+          <w:lang w:val="nl-NL"/>
+        </w:rPr>
+        <w:t>e</w:t>
+      </w:r>
+      <w:r>
+        <w:rPr>
+          <w:lang w:val="nl-NL"/>
+        </w:rPr>
+        <w:t xml:space="preserve"> ook controleren of </w:t>
+      </w:r>
+      <w:r>
+        <w:rPr>
+          <w:lang w:val="nl-NL"/>
+        </w:rPr>
+        <w:t>er een</w:t>
+      </w:r>
+      <w:r>
+        <w:rPr>
+          <w:lang w:val="nl-NL"/>
+        </w:rPr>
+        <w:t xml:space="preserve"> power waarde wordt meegegeven.</w:t>
       </w:r>
     </w:p>
     <w:p>
@@ -1763,6 +2037,72 @@
         </w:rPr>
         <w:t>de waarde van Power NULL is</w:t>
       </w:r>
+      <w:r>
+        <w:rPr>
+          <w:lang w:val="nl-NL"/>
+        </w:rPr>
+        <w:t xml:space="preserve"> (of er is een </w:t>
+      </w:r>
+      <w:r>
+        <w:rPr>
+          <w:lang w:val="nl-NL"/>
+        </w:rPr>
+        <w:t>p</w:t>
+      </w:r>
+      <w:r>
+        <w:rPr>
+          <w:lang w:val="nl-NL"/>
+        </w:rPr>
+        <w:t xml:space="preserve">ower </w:t>
+      </w:r>
+      <w:r>
+        <w:rPr>
+          <w:lang w:val="nl-NL"/>
+        </w:rPr>
+        <w:t xml:space="preserve">element </w:t>
+      </w:r>
+      <w:r>
+        <w:rPr>
+          <w:lang w:val="nl-NL"/>
+        </w:rPr>
+        <w:t xml:space="preserve">in het bericht en deze bevat de waarde NULL, of </w:t>
+      </w:r>
+      <w:r>
+        <w:rPr>
+          <w:lang w:val="nl-NL"/>
+        </w:rPr>
+        <w:t xml:space="preserve">het </w:t>
+      </w:r>
+      <w:r>
+        <w:rPr>
+          <w:lang w:val="nl-NL"/>
+        </w:rPr>
+        <w:t xml:space="preserve">power </w:t>
+      </w:r>
+      <w:r>
+        <w:rPr>
+          <w:lang w:val="nl-NL"/>
+        </w:rPr>
+        <w:t xml:space="preserve">element </w:t>
+      </w:r>
+      <w:r>
+        <w:rPr>
+          <w:lang w:val="nl-NL"/>
+        </w:rPr>
+        <w:t xml:space="preserve">komt helemaal niet voor in het bericht (JavaScript </w:t>
+      </w:r>
+      <w:r>
+        <w:rPr>
+          <w:lang w:val="nl-NL"/>
+        </w:rPr>
+        <w:t>undefined</w:t>
+      </w:r>
+      <w:r>
+        <w:rPr>
+          <w:lang w:val="nl-NL"/>
+        </w:rPr>
+        <w:t>)).</w:t>
+      </w:r>
     </w:p>
     <w:p>
       <w:pPr>
@@ -1799,38 +2139,86 @@
         <w:rPr>
           <w:lang w:val="nl-NL"/>
         </w:rPr>
-        <w:t>wordt meegegeven in het bericht.</w:t>
-      </w:r>
-    </w:p>
-    <w:p>
-      <w:pPr>
-        <w:rPr>
-          <w:lang w:val="nl-NL"/>
-        </w:rPr>
-      </w:pPr>
-      <w:r>
-        <w:rPr>
-          <w:lang w:val="nl-NL"/>
-        </w:rPr>
-        <w:t xml:space="preserve">Selecteer de data waarbij geen power </w:t>
-      </w:r>
-      <w:r>
-        <w:rPr>
-          <w:lang w:val="nl-NL"/>
-        </w:rPr>
-        <w:t xml:space="preserve">element in het bericht zit. Maak hiervoor gebruik van een User Defined Function dit kan bepalen. </w:t>
-      </w:r>
-    </w:p>
-    <w:p>
-      <w:pPr>
-        <w:rPr>
-          <w:lang w:val="nl-NL"/>
-        </w:rPr>
-      </w:pPr>
-    </w:p>
-    <w:p>
-      <w:pPr>
-        <w:pStyle w:val="Heading2"/>
+        <w:t>wordt meegegeven in het bericht</w:t>
+      </w:r>
+      <w:r>
+        <w:rPr>
+          <w:lang w:val="nl-NL"/>
+        </w:rPr>
+        <w:t xml:space="preserve"> maar expliciet NULL is.</w:t>
+      </w:r>
+    </w:p>
+    <w:p>
+      <w:pPr>
+        <w:rPr>
+          <w:lang w:val="nl-NL"/>
+        </w:rPr>
+      </w:pPr>
+      <w:r>
+        <w:rPr>
+          <w:lang w:val="nl-NL"/>
+        </w:rPr>
+        <w:t xml:space="preserve">Selecteer de data waarbij </w:t>
+      </w:r>
+      <w:r>
+        <w:rPr>
+          <w:lang w:val="nl-NL"/>
+        </w:rPr>
+        <w:t>WEL een</w:t>
+      </w:r>
+      <w:r>
+        <w:rPr>
+          <w:lang w:val="nl-NL"/>
+        </w:rPr>
+        <w:t xml:space="preserve"> power </w:t>
+      </w:r>
+      <w:r>
+        <w:rPr>
+          <w:lang w:val="nl-NL"/>
+        </w:rPr>
+        <w:t xml:space="preserve">element in het bericht zit. </w:t>
+      </w:r>
+      <w:r>
+        <w:rPr>
+          <w:lang w:val="nl-NL"/>
+        </w:rPr>
+        <w:t>Als er geen power element voorkomt tellen we het bericht als valide. Om het verschil te kunnen detecteren tussen expliciet null en een element wat niet voorkomt in het bericht kun je</w:t>
+      </w:r>
+      <w:r>
+        <w:rPr>
+          <w:lang w:val="nl-NL"/>
+        </w:rPr>
+        <w:t xml:space="preserve"> gebruik </w:t>
+      </w:r>
+      <w:r>
+        <w:rPr>
+          <w:lang w:val="nl-NL"/>
+        </w:rPr>
+        <w:t xml:space="preserve">maken </w:t>
+      </w:r>
+      <w:r>
+        <w:rPr>
+          <w:lang w:val="nl-NL"/>
+        </w:rPr>
+        <w:t xml:space="preserve">van een User Defined Function </w:t>
+      </w:r>
+      <w:r>
+        <w:rPr>
+          <w:lang w:val="nl-NL"/>
+        </w:rPr>
+        <w:t>om middels JavaScript code het verschil te duiden.</w:t>
+      </w:r>
+    </w:p>
+    <w:p>
+      <w:pPr>
+        <w:rPr>
+          <w:lang w:val="nl-NL"/>
+        </w:rPr>
+      </w:pPr>
+    </w:p>
+    <w:p>
+      <w:pPr>
+        <w:pStyle w:val="Kop2"/>
         <w:rPr>
           <w:lang w:val="nl-NL"/>
         </w:rPr>
@@ -1852,50 +2240,197 @@
         <w:rPr>
           <w:lang w:val="nl-NL"/>
         </w:rPr>
-        <w:t xml:space="preserve">Vervolgens gaan wij </w:t>
-      </w:r>
-      <w:r>
-        <w:rPr>
-          <w:lang w:val="nl-NL"/>
-        </w:rPr>
-        <w:t xml:space="preserve">bepalen </w:t>
-      </w:r>
-      <w:r>
-        <w:rPr>
-          <w:lang w:val="nl-NL"/>
-        </w:rPr>
-        <w:t xml:space="preserve">op welk moment de anomaly getriggerd gaat worden. Hiervoor gaan wij gebruik maken van </w:t>
-      </w:r>
-      <w:r>
-        <w:rPr>
-          <w:lang w:val="nl-NL"/>
-        </w:rPr>
-        <w:t xml:space="preserve">een vergelijking van de data set met </w:t>
-      </w:r>
-      <w:r>
-        <w:rPr>
-          <w:lang w:val="nl-NL"/>
-        </w:rPr>
-        <w:t xml:space="preserve">zijn eigen data set uit het verleden. </w:t>
-      </w:r>
-    </w:p>
-    <w:p>
-      <w:pPr>
-        <w:rPr>
-          <w:lang w:val="nl-NL"/>
-        </w:rPr>
-      </w:pPr>
-    </w:p>
-    <w:p>
-      <w:pPr>
-        <w:rPr>
-          <w:lang w:val="nl-NL"/>
-        </w:rPr>
-      </w:pPr>
-    </w:p>
-    <w:p>
-      <w:pPr>
-        <w:pStyle w:val="Heading2"/>
+        <w:t>We berichten nu elke keer op het moment dat er 3 fouten op een rij voorkomen. Dus als er 18 fouten op een rij voorkomen, zullen wij dit 16 keer in de output plaatsen. Pas de query aan zodat een afwijking die 3 of meer keer op rij plaatsvindt maar 1 keer doorgegeven wordt.</w:t>
+      </w:r>
+      <w:r>
+        <w:rPr>
+          <w:lang w:val="nl-NL"/>
+        </w:rPr>
+        <w:t xml:space="preserve"> Hiervoo</w:t>
+      </w:r>
+      <w:r>
+        <w:rPr>
+          <w:lang w:val="nl-NL"/>
+        </w:rPr>
+        <w:t xml:space="preserve">r kun je de data set joinen met zichzelf en in de join conditie middels het ‘DATEDIFF’ keyword aangeven dat er </w:t>
+      </w:r>
+      <w:r>
+        <w:rPr>
+          <w:lang w:val="nl-NL"/>
+        </w:rPr>
+        <w:t xml:space="preserve">ongeveer </w:t>
+      </w:r>
+      <w:r>
+        <w:rPr>
+          <w:lang w:val="nl-NL"/>
+        </w:rPr>
+        <w:t>4 seconde</w:t>
+      </w:r>
+      <w:r>
+        <w:rPr>
+          <w:lang w:val="nl-NL"/>
+        </w:rPr>
+        <w:t>n</w:t>
+      </w:r>
+      <w:r>
+        <w:rPr>
+          <w:lang w:val="nl-NL"/>
+        </w:rPr>
+        <w:t xml:space="preserve"> tussen de gejoinde queries moet zitten. Dus bijvoorbeeld voor de join van 2 queries ‘old’ en ‘new’ krijg je dan het statement:</w:t>
+      </w:r>
+    </w:p>
+    <w:p>
+      <w:pPr>
+        <w:shd w:val="clear" w:color="auto" w:fill="1F1F1F"/>
+        <w:spacing w:after="0" w:line="270" w:lineRule="atLeast"/>
+        <w:rPr>
+          <w:rFonts w:ascii="Consolas" w:eastAsia="Times New Roman" w:hAnsi="Consolas" w:cs="Times New Roman"/>
+          <w:color w:val="BBBBBB"/>
+          <w:sz w:val="20"/>
+          <w:szCs w:val="20"/>
+        </w:rPr>
+      </w:pPr>
+      <w:r>
+        <w:rPr>
+          <w:rFonts w:ascii="Consolas" w:eastAsia="Times New Roman" w:hAnsi="Consolas" w:cs="Times New Roman"/>
+          <w:color w:val="B392F0"/>
+          <w:sz w:val="20"/>
+          <w:szCs w:val="20"/>
+        </w:rPr>
+        <w:t>DATEDIFF</w:t>
+      </w:r>
+      <w:r>
+        <w:rPr>
+          <w:rFonts w:ascii="Consolas" w:eastAsia="Times New Roman" w:hAnsi="Consolas" w:cs="Times New Roman"/>
+          <w:color w:val="BBBBBB"/>
+          <w:sz w:val="20"/>
+          <w:szCs w:val="20"/>
+        </w:rPr>
+        <w:t>(</w:t>
+      </w:r>
+      <w:r>
+        <w:rPr>
+          <w:rFonts w:ascii="Consolas" w:eastAsia="Times New Roman" w:hAnsi="Consolas" w:cs="Times New Roman"/>
+          <w:color w:val="79B8FF"/>
+          <w:sz w:val="20"/>
+          <w:szCs w:val="20"/>
+        </w:rPr>
+        <w:t>millisecond</w:t>
+      </w:r>
+      <w:r>
+        <w:rPr>
+          <w:rFonts w:ascii="Consolas" w:eastAsia="Times New Roman" w:hAnsi="Consolas" w:cs="Times New Roman"/>
+          <w:color w:val="BBBBBB"/>
+          <w:sz w:val="20"/>
+          <w:szCs w:val="20"/>
+        </w:rPr>
+        <w:t xml:space="preserve">, </w:t>
+      </w:r>
+      <w:r>
+        <w:rPr>
+          <w:rFonts w:ascii="Consolas" w:eastAsia="Times New Roman" w:hAnsi="Consolas" w:cs="Times New Roman"/>
+          <w:color w:val="79B8FF"/>
+          <w:sz w:val="20"/>
+          <w:szCs w:val="20"/>
+        </w:rPr>
+        <w:t>old</w:t>
+      </w:r>
+      <w:r>
+        <w:rPr>
+          <w:rFonts w:ascii="Consolas" w:eastAsia="Times New Roman" w:hAnsi="Consolas" w:cs="Times New Roman"/>
+          <w:color w:val="BBBBBB"/>
+          <w:sz w:val="20"/>
+          <w:szCs w:val="20"/>
+        </w:rPr>
+        <w:t xml:space="preserve">, </w:t>
+      </w:r>
+      <w:r>
+        <w:rPr>
+          <w:rFonts w:ascii="Consolas" w:eastAsia="Times New Roman" w:hAnsi="Consolas" w:cs="Times New Roman"/>
+          <w:color w:val="79B8FF"/>
+          <w:sz w:val="20"/>
+          <w:szCs w:val="20"/>
+        </w:rPr>
+        <w:t>new</w:t>
+      </w:r>
+      <w:r>
+        <w:rPr>
+          <w:rFonts w:ascii="Consolas" w:eastAsia="Times New Roman" w:hAnsi="Consolas" w:cs="Times New Roman"/>
+          <w:color w:val="BBBBBB"/>
+          <w:sz w:val="20"/>
+          <w:szCs w:val="20"/>
+        </w:rPr>
+        <w:t xml:space="preserve">) </w:t>
+      </w:r>
+      <w:r>
+        <w:rPr>
+          <w:rFonts w:ascii="Consolas" w:eastAsia="Times New Roman" w:hAnsi="Consolas" w:cs="Times New Roman"/>
+          <w:color w:val="F97583"/>
+          <w:sz w:val="20"/>
+          <w:szCs w:val="20"/>
+        </w:rPr>
+        <w:t>BETWEEN</w:t>
+      </w:r>
+      <w:r>
+        <w:rPr>
+          <w:rFonts w:ascii="Consolas" w:eastAsia="Times New Roman" w:hAnsi="Consolas" w:cs="Times New Roman"/>
+          <w:color w:val="BBBBBB"/>
+          <w:sz w:val="20"/>
+          <w:szCs w:val="20"/>
+        </w:rPr>
+        <w:t xml:space="preserve"> </w:t>
+      </w:r>
+      <w:r>
+        <w:rPr>
+          <w:rFonts w:ascii="Consolas" w:eastAsia="Times New Roman" w:hAnsi="Consolas" w:cs="Times New Roman"/>
+          <w:color w:val="79B8FF"/>
+          <w:sz w:val="20"/>
+          <w:szCs w:val="20"/>
+        </w:rPr>
+        <w:t>3000</w:t>
+      </w:r>
+      <w:r>
+        <w:rPr>
+          <w:rFonts w:ascii="Consolas" w:eastAsia="Times New Roman" w:hAnsi="Consolas" w:cs="Times New Roman"/>
+          <w:color w:val="BBBBBB"/>
+          <w:sz w:val="20"/>
+          <w:szCs w:val="20"/>
+        </w:rPr>
+        <w:t xml:space="preserve"> </w:t>
+      </w:r>
+      <w:r>
+        <w:rPr>
+          <w:rFonts w:ascii="Consolas" w:eastAsia="Times New Roman" w:hAnsi="Consolas" w:cs="Times New Roman"/>
+          <w:color w:val="F97583"/>
+          <w:sz w:val="20"/>
+          <w:szCs w:val="20"/>
+        </w:rPr>
+        <w:t>AND</w:t>
+      </w:r>
+      <w:r>
+        <w:rPr>
+          <w:rFonts w:ascii="Consolas" w:eastAsia="Times New Roman" w:hAnsi="Consolas" w:cs="Times New Roman"/>
+          <w:color w:val="BBBBBB"/>
+          <w:sz w:val="20"/>
+          <w:szCs w:val="20"/>
+        </w:rPr>
+        <w:t xml:space="preserve"> </w:t>
+      </w:r>
+      <w:r>
+        <w:rPr>
+          <w:rFonts w:ascii="Consolas" w:eastAsia="Times New Roman" w:hAnsi="Consolas" w:cs="Times New Roman"/>
+          <w:color w:val="79B8FF"/>
+          <w:sz w:val="20"/>
+          <w:szCs w:val="20"/>
+        </w:rPr>
+        <w:t>5000</w:t>
+      </w:r>
+    </w:p>
+    <w:p/>
+    <w:p/>
+    <w:p>
+      <w:pPr>
+        <w:pStyle w:val="Kop2"/>
         <w:rPr>
           <w:lang w:val="nl-NL"/>
         </w:rPr>
@@ -1917,49 +2452,13 @@
         <w:rPr>
           <w:lang w:val="nl-NL"/>
         </w:rPr>
-        <w:t xml:space="preserve">De laatste stap </w:t>
-      </w:r>
-      <w:r>
-        <w:rPr>
-          <w:lang w:val="nl-NL"/>
-        </w:rPr>
-        <w:t xml:space="preserve">gaan wij bepalen of de anomaly een ‘raise’ of ‘resolve’ is. Maak gebruik van de vorige query </w:t>
-      </w:r>
-      <w:r>
-        <w:rPr>
-          <w:lang w:val="nl-NL"/>
-        </w:rPr>
-        <w:t xml:space="preserve">en bepaal </w:t>
-      </w:r>
-      <w:r>
-        <w:rPr>
-          <w:lang w:val="nl-NL"/>
-        </w:rPr>
-        <w:t>dat</w:t>
-      </w:r>
-      <w:r>
-        <w:rPr>
-          <w:lang w:val="nl-NL"/>
-        </w:rPr>
-        <w:t xml:space="preserve"> een oploping van 2 naar 3 fouten een </w:t>
-      </w:r>
-      <w:r>
-        <w:rPr>
-          <w:lang w:val="nl-NL"/>
-        </w:rPr>
-        <w:t>raise</w:t>
-      </w:r>
-      <w:r>
-        <w:rPr>
-          <w:lang w:val="nl-NL"/>
-        </w:rPr>
-        <w:t xml:space="preserve"> is, en een</w:t>
-      </w:r>
-      <w:r>
-        <w:rPr>
-          <w:lang w:val="nl-NL"/>
-        </w:rPr>
-        <w:t xml:space="preserve"> afloping van fouten een resolve oplevert.</w:t>
+        <w:t xml:space="preserve">Als laatste stap willen we ook nog gaan bepalen wanneer de afwijking stopt (dus wanneer de telemetry weer helemaal ‘goed’ is). </w:t>
+      </w:r>
+      <w:r>
+        <w:rPr>
+          <w:lang w:val="nl-NL"/>
+        </w:rPr>
+        <w:t>Detecteer hiervoor dat er in de laatste 3 tijdperiodes nog maar 2 of minder afwijkingen plaatsvinden, en geef dit slechts 1 keer door. Geef daarnaast door of het bericht wordt verstuurd omdat het een ‘RAISE’ is van de afwijking, of dat het dus juist een ‘RESOLVE’ betreft.</w:t>
       </w:r>
     </w:p>
     <w:p>
@@ -3191,16 +3690,16 @@
     <w:lsdException w:name="Unresolved Mention" w:semiHidden="1" w:unhideWhenUsed="1"/>
     <w:lsdException w:name="Smart Link" w:semiHidden="1" w:unhideWhenUsed="1"/>
   </w:latentStyles>
-  <w:style w:type="paragraph" w:default="1" w:styleId="Normal">
+  <w:style w:type="paragraph" w:default="1" w:styleId="Standaard">
     <w:name w:val="Normal"/>
     <w:qFormat/>
     <w:rsid w:val="00986A4D"/>
   </w:style>
-  <w:style w:type="paragraph" w:styleId="Heading1">
+  <w:style w:type="paragraph" w:styleId="Kop1">
     <w:name w:val="heading 1"/>
-    <w:basedOn w:val="Normal"/>
-    <w:next w:val="Normal"/>
-    <w:link w:val="Heading1Char"/>
+    <w:basedOn w:val="Standaard"/>
+    <w:next w:val="Standaard"/>
+    <w:link w:val="Kop1Char"/>
     <w:uiPriority w:val="9"/>
     <w:qFormat/>
     <w:rsid w:val="00986A4D"/>
@@ -3217,11 +3716,11 @@
       <w:szCs w:val="32"/>
     </w:rPr>
   </w:style>
-  <w:style w:type="paragraph" w:styleId="Heading2">
+  <w:style w:type="paragraph" w:styleId="Kop2">
     <w:name w:val="heading 2"/>
-    <w:basedOn w:val="Normal"/>
-    <w:next w:val="Normal"/>
-    <w:link w:val="Heading2Char"/>
+    <w:basedOn w:val="Standaard"/>
+    <w:next w:val="Standaard"/>
+    <w:link w:val="Kop2Char"/>
     <w:uiPriority w:val="9"/>
     <w:unhideWhenUsed/>
     <w:qFormat/>
@@ -3239,11 +3738,11 @@
       <w:szCs w:val="26"/>
     </w:rPr>
   </w:style>
-  <w:style w:type="paragraph" w:styleId="Heading3">
+  <w:style w:type="paragraph" w:styleId="Kop3">
     <w:name w:val="heading 3"/>
-    <w:basedOn w:val="Normal"/>
-    <w:next w:val="Normal"/>
-    <w:link w:val="Heading3Char"/>
+    <w:basedOn w:val="Standaard"/>
+    <w:next w:val="Standaard"/>
+    <w:link w:val="Kop3Char"/>
     <w:uiPriority w:val="9"/>
     <w:unhideWhenUsed/>
     <w:qFormat/>
@@ -3261,13 +3760,13 @@
       <w:szCs w:val="24"/>
     </w:rPr>
   </w:style>
-  <w:style w:type="character" w:default="1" w:styleId="DefaultParagraphFont">
+  <w:style w:type="character" w:default="1" w:styleId="Standaardalinea-lettertype">
     <w:name w:val="Default Paragraph Font"/>
     <w:uiPriority w:val="1"/>
     <w:semiHidden/>
     <w:unhideWhenUsed/>
   </w:style>
-  <w:style w:type="table" w:default="1" w:styleId="TableNormal">
+  <w:style w:type="table" w:default="1" w:styleId="Standaardtabel">
     <w:name w:val="Normal Table"/>
     <w:uiPriority w:val="99"/>
     <w:semiHidden/>
@@ -3282,15 +3781,15 @@
       </w:tblCellMar>
     </w:tblPr>
   </w:style>
-  <w:style w:type="numbering" w:default="1" w:styleId="NoList">
+  <w:style w:type="numbering" w:default="1" w:styleId="Geenlijst">
     <w:name w:val="No List"/>
     <w:uiPriority w:val="99"/>
     <w:semiHidden/>
     <w:unhideWhenUsed/>
   </w:style>
-  <w:style w:type="paragraph" w:styleId="ListParagraph">
+  <w:style w:type="paragraph" w:styleId="Lijstalinea">
     <w:name w:val="List Paragraph"/>
-    <w:basedOn w:val="Normal"/>
+    <w:basedOn w:val="Standaard"/>
     <w:uiPriority w:val="34"/>
     <w:qFormat/>
     <w:rsid w:val="00D53D97"/>
@@ -3299,11 +3798,11 @@
       <w:contextualSpacing/>
     </w:pPr>
   </w:style>
-  <w:style w:type="paragraph" w:styleId="Title">
+  <w:style w:type="paragraph" w:styleId="Titel">
     <w:name w:val="Title"/>
-    <w:basedOn w:val="Normal"/>
-    <w:next w:val="Normal"/>
-    <w:link w:val="TitleChar"/>
+    <w:basedOn w:val="Standaard"/>
+    <w:next w:val="Standaard"/>
+    <w:link w:val="TitelChar"/>
     <w:uiPriority w:val="10"/>
     <w:qFormat/>
     <w:rsid w:val="00D72ACA"/>
@@ -3319,10 +3818,10 @@
       <w:szCs w:val="56"/>
     </w:rPr>
   </w:style>
-  <w:style w:type="character" w:customStyle="1" w:styleId="TitleChar">
-    <w:name w:val="Title Char"/>
-    <w:basedOn w:val="DefaultParagraphFont"/>
-    <w:link w:val="Title"/>
+  <w:style w:type="character" w:customStyle="1" w:styleId="TitelChar">
+    <w:name w:val="Titel Char"/>
+    <w:basedOn w:val="Standaardalinea-lettertype"/>
+    <w:link w:val="Titel"/>
     <w:uiPriority w:val="10"/>
     <w:rsid w:val="00D72ACA"/>
     <w:rPr>
@@ -3333,10 +3832,10 @@
       <w:szCs w:val="56"/>
     </w:rPr>
   </w:style>
-  <w:style w:type="character" w:customStyle="1" w:styleId="Heading2Char">
-    <w:name w:val="Heading 2 Char"/>
-    <w:basedOn w:val="DefaultParagraphFont"/>
-    <w:link w:val="Heading2"/>
+  <w:style w:type="character" w:customStyle="1" w:styleId="Kop2Char">
+    <w:name w:val="Kop 2 Char"/>
+    <w:basedOn w:val="Standaardalinea-lettertype"/>
+    <w:link w:val="Kop2"/>
     <w:uiPriority w:val="9"/>
     <w:rsid w:val="005545C2"/>
     <w:rPr>
@@ -3346,10 +3845,10 @@
       <w:szCs w:val="26"/>
     </w:rPr>
   </w:style>
-  <w:style w:type="character" w:customStyle="1" w:styleId="Heading1Char">
-    <w:name w:val="Heading 1 Char"/>
-    <w:basedOn w:val="DefaultParagraphFont"/>
-    <w:link w:val="Heading1"/>
+  <w:style w:type="character" w:customStyle="1" w:styleId="Kop1Char">
+    <w:name w:val="Kop 1 Char"/>
+    <w:basedOn w:val="Standaardalinea-lettertype"/>
+    <w:link w:val="Kop1"/>
     <w:uiPriority w:val="9"/>
     <w:rsid w:val="00986A4D"/>
     <w:rPr>
@@ -3359,10 +3858,10 @@
       <w:szCs w:val="32"/>
     </w:rPr>
   </w:style>
-  <w:style w:type="character" w:customStyle="1" w:styleId="Heading3Char">
-    <w:name w:val="Heading 3 Char"/>
-    <w:basedOn w:val="DefaultParagraphFont"/>
-    <w:link w:val="Heading3"/>
+  <w:style w:type="character" w:customStyle="1" w:styleId="Kop3Char">
+    <w:name w:val="Kop 3 Char"/>
+    <w:basedOn w:val="Standaardalinea-lettertype"/>
+    <w:link w:val="Kop3"/>
     <w:uiPriority w:val="9"/>
     <w:rsid w:val="00977528"/>
     <w:rPr>
@@ -3372,11 +3871,11 @@
       <w:szCs w:val="24"/>
     </w:rPr>
   </w:style>
-  <w:style w:type="paragraph" w:styleId="Subtitle">
+  <w:style w:type="paragraph" w:styleId="Ondertitel">
     <w:name w:val="Subtitle"/>
-    <w:basedOn w:val="Normal"/>
-    <w:next w:val="Normal"/>
-    <w:link w:val="SubtitleChar"/>
+    <w:basedOn w:val="Standaard"/>
+    <w:next w:val="Standaard"/>
+    <w:link w:val="OndertitelChar"/>
     <w:uiPriority w:val="11"/>
     <w:qFormat/>
     <w:rsid w:val="00BB253A"/>
@@ -3391,10 +3890,10 @@
       <w:spacing w:val="15"/>
     </w:rPr>
   </w:style>
-  <w:style w:type="character" w:customStyle="1" w:styleId="SubtitleChar">
-    <w:name w:val="Subtitle Char"/>
-    <w:basedOn w:val="DefaultParagraphFont"/>
-    <w:link w:val="Subtitle"/>
+  <w:style w:type="character" w:customStyle="1" w:styleId="OndertitelChar">
+    <w:name w:val="Ondertitel Char"/>
+    <w:basedOn w:val="Standaardalinea-lettertype"/>
+    <w:link w:val="Ondertitel"/>
     <w:uiPriority w:val="11"/>
     <w:rsid w:val="00BB253A"/>
     <w:rPr>

</xml_diff>